<commit_message>
Added scrum week 8
</commit_message>
<xml_diff>
--- a/Scrum_Meetings/scrum-week8.docx
+++ b/Scrum_Meetings/scrum-week8.docx
@@ -20,7 +20,16 @@
         <w:t> </w:t>
       </w:r>
       <w:r>
-        <w:t>SCRUM MEETING WEEK ()</w:t>
+        <w:t>SCRUM MEETING</w:t>
+      </w:r>
+      <w:r>
+        <w:t>:</w:t>
+      </w:r>
+      <w:r>
+        <w:t xml:space="preserve"> WEEK </w:t>
+      </w:r>
+      <w:r>
+        <w:t>8</w:t>
       </w:r>
     </w:p>
     <w:p>
@@ -92,10 +101,10 @@
           <w:szCs w:val="34"/>
         </w:rPr>
         <w:drawing>
-          <wp:inline distT="0" distB="0" distL="0" distR="0" wp14:anchorId="79682000" wp14:editId="2AA0A4C6">
+          <wp:inline distT="0" distB="0" distL="0" distR="0" wp14:anchorId="465263D7" wp14:editId="61CCFDDA">
             <wp:extent cx="157163" cy="157163"/>
             <wp:effectExtent l="0" t="0" r="0" b="0"/>
-            <wp:docPr id="1499542647" name="Picture 4" descr=":white_check_mark:"/>
+            <wp:docPr id="1499542647" name="Picture 1" descr=":white_check_mark:"/>
             <wp:cNvGraphicFramePr>
               <a:graphicFrameLocks xmlns:a="http://schemas.openxmlformats.org/drawingml/2006/main" noChangeAspect="1"/>
             </wp:cNvGraphicFramePr>
@@ -290,6 +299,12 @@
               </w:rPr>
               <w:t>​​</w:t>
             </w:r>
+            <w:r>
+              <w:rPr>
+                <w:rFonts w:ascii="Times New Roman" w:eastAsia="Times New Roman" w:hAnsi="Times New Roman" w:cs="Times New Roman"/>
+              </w:rPr>
+              <w:t xml:space="preserve">Design UI for the user screens </w:t>
+            </w:r>
           </w:p>
           <w:p>
             <w:pPr>
@@ -344,6 +359,25 @@
               </w:rPr>
               <w:t>​​</w:t>
             </w:r>
+            <w:r>
+              <w:rPr>
+                <w:rFonts w:ascii="Times New Roman" w:eastAsia="Times New Roman" w:hAnsi="Times New Roman" w:cs="Times New Roman"/>
+              </w:rPr>
+              <w:t>20</w:t>
+            </w:r>
+            <w:r>
+              <w:rPr>
+                <w:rFonts w:ascii="Times New Roman" w:eastAsia="Times New Roman" w:hAnsi="Times New Roman" w:cs="Times New Roman"/>
+                <w:vertAlign w:val="superscript"/>
+              </w:rPr>
+              <w:t>th</w:t>
+            </w:r>
+            <w:r>
+              <w:rPr>
+                <w:rFonts w:ascii="Times New Roman" w:eastAsia="Times New Roman" w:hAnsi="Times New Roman" w:cs="Times New Roman"/>
+              </w:rPr>
+              <w:t xml:space="preserve"> March</w:t>
+            </w:r>
           </w:p>
         </w:tc>
         <w:tc>
@@ -362,6 +396,12 @@
                 <w:rFonts w:ascii="Times New Roman" w:eastAsia="Times New Roman" w:hAnsi="Times New Roman" w:cs="Times New Roman"/>
               </w:rPr>
               <w:t>​​</w:t>
+            </w:r>
+            <w:r>
+              <w:rPr>
+                <w:rFonts w:ascii="Times New Roman" w:eastAsia="Times New Roman" w:hAnsi="Times New Roman" w:cs="Times New Roman"/>
+              </w:rPr>
+              <w:t>All tasks completed</w:t>
             </w:r>
           </w:p>
         </w:tc>
@@ -436,10 +476,10 @@
           <w:szCs w:val="34"/>
         </w:rPr>
         <w:drawing>
-          <wp:inline distT="0" distB="0" distL="0" distR="0">
+          <wp:inline distT="0" distB="0" distL="0" distR="0" wp14:anchorId="103390BB" wp14:editId="25440511">
             <wp:extent cx="171450" cy="171450"/>
             <wp:effectExtent l="0" t="0" r="6350" b="6350"/>
-            <wp:docPr id="922092399" name="Picture 3" descr=":busts_in_silhouette:"/>
+            <wp:docPr id="922092399" name="Picture 2" descr=":busts_in_silhouette:"/>
             <wp:cNvGraphicFramePr>
               <a:graphicFrameLocks xmlns:a="http://schemas.openxmlformats.org/drawingml/2006/main" noChangeAspect="1"/>
             </wp:cNvGraphicFramePr>
@@ -619,14 +659,14 @@
                 <w:rFonts w:ascii="Times New Roman" w:eastAsia="Times New Roman" w:hAnsi="Times New Roman" w:cs="Times New Roman"/>
                 <w:spacing w:val="-1"/>
               </w:rPr>
-              <w:t>​​</w:t>
-            </w:r>
-            <w:r>
-              <w:rPr>
-                <w:rFonts w:ascii="Times New Roman" w:eastAsia="Times New Roman" w:hAnsi="Times New Roman" w:cs="Times New Roman"/>
-                <w:spacing w:val="-1"/>
-              </w:rPr>
-              <w:t xml:space="preserve"> </w:t>
+              <w:t xml:space="preserve">​​ </w:t>
+            </w:r>
+            <w:r>
+              <w:rPr>
+                <w:rFonts w:ascii="Times New Roman" w:eastAsia="Times New Roman" w:hAnsi="Times New Roman" w:cs="Times New Roman"/>
+                <w:spacing w:val="-1"/>
+              </w:rPr>
+              <w:t xml:space="preserve">Anand </w:t>
             </w:r>
           </w:p>
         </w:tc>
@@ -654,7 +694,7 @@
                 <w:rFonts w:ascii="Times New Roman" w:eastAsia="Times New Roman" w:hAnsi="Times New Roman" w:cs="Times New Roman"/>
                 <w:spacing w:val="-1"/>
               </w:rPr>
-              <w:t xml:space="preserve"> </w:t>
+              <w:t>Backend dev.</w:t>
             </w:r>
           </w:p>
         </w:tc>
@@ -674,6 +714,13 @@
                 <w:spacing w:val="-1"/>
               </w:rPr>
             </w:pPr>
+            <w:r>
+              <w:rPr>
+                <w:rFonts w:ascii="Times New Roman" w:eastAsia="Times New Roman" w:hAnsi="Times New Roman" w:cs="Times New Roman"/>
+                <w:spacing w:val="-1"/>
+              </w:rPr>
+              <w:t>Apoorva</w:t>
+            </w:r>
           </w:p>
         </w:tc>
         <w:tc>
@@ -687,6 +734,13 @@
                 <w:spacing w:val="-1"/>
               </w:rPr>
             </w:pPr>
+            <w:r>
+              <w:rPr>
+                <w:rFonts w:ascii="Times New Roman" w:eastAsia="Times New Roman" w:hAnsi="Times New Roman" w:cs="Times New Roman"/>
+                <w:spacing w:val="-1"/>
+              </w:rPr>
+              <w:t>Frontend tester</w:t>
+            </w:r>
           </w:p>
         </w:tc>
       </w:tr>
@@ -705,6 +759,15 @@
                 <w:spacing w:val="-1"/>
               </w:rPr>
             </w:pPr>
+            <w:proofErr w:type="spellStart"/>
+            <w:r>
+              <w:rPr>
+                <w:rFonts w:ascii="Times New Roman" w:eastAsia="Times New Roman" w:hAnsi="Times New Roman" w:cs="Times New Roman"/>
+                <w:spacing w:val="-1"/>
+              </w:rPr>
+              <w:t>Arhaan</w:t>
+            </w:r>
+            <w:proofErr w:type="spellEnd"/>
           </w:p>
         </w:tc>
         <w:tc>
@@ -718,6 +781,13 @@
                 <w:spacing w:val="-1"/>
               </w:rPr>
             </w:pPr>
+            <w:r>
+              <w:rPr>
+                <w:rFonts w:ascii="Times New Roman" w:eastAsia="Times New Roman" w:hAnsi="Times New Roman" w:cs="Times New Roman"/>
+                <w:spacing w:val="-1"/>
+              </w:rPr>
+              <w:t>Frontend dev.</w:t>
+            </w:r>
           </w:p>
         </w:tc>
       </w:tr>
@@ -736,6 +806,22 @@
                 <w:spacing w:val="-1"/>
               </w:rPr>
             </w:pPr>
+            <w:proofErr w:type="spellStart"/>
+            <w:r>
+              <w:rPr>
+                <w:rFonts w:ascii="Times New Roman" w:eastAsia="Times New Roman" w:hAnsi="Times New Roman" w:cs="Times New Roman"/>
+                <w:spacing w:val="-1"/>
+              </w:rPr>
+              <w:t>Mrunal</w:t>
+            </w:r>
+            <w:proofErr w:type="spellEnd"/>
+            <w:r>
+              <w:rPr>
+                <w:rFonts w:ascii="Times New Roman" w:eastAsia="Times New Roman" w:hAnsi="Times New Roman" w:cs="Times New Roman"/>
+                <w:spacing w:val="-1"/>
+              </w:rPr>
+              <w:t xml:space="preserve"> (Moon)</w:t>
+            </w:r>
           </w:p>
         </w:tc>
         <w:tc>
@@ -749,6 +835,13 @@
                 <w:spacing w:val="-1"/>
               </w:rPr>
             </w:pPr>
+            <w:r>
+              <w:rPr>
+                <w:rFonts w:ascii="Times New Roman" w:eastAsia="Times New Roman" w:hAnsi="Times New Roman" w:cs="Times New Roman"/>
+                <w:spacing w:val="-1"/>
+              </w:rPr>
+              <w:t>Frontend dev.</w:t>
+            </w:r>
           </w:p>
         </w:tc>
       </w:tr>
@@ -767,6 +860,15 @@
                 <w:spacing w:val="-1"/>
               </w:rPr>
             </w:pPr>
+            <w:proofErr w:type="spellStart"/>
+            <w:r>
+              <w:rPr>
+                <w:rFonts w:ascii="Times New Roman" w:eastAsia="Times New Roman" w:hAnsi="Times New Roman" w:cs="Times New Roman"/>
+                <w:spacing w:val="-1"/>
+              </w:rPr>
+              <w:t>Danylo</w:t>
+            </w:r>
+            <w:proofErr w:type="spellEnd"/>
           </w:p>
         </w:tc>
         <w:tc>
@@ -780,6 +882,13 @@
                 <w:spacing w:val="-1"/>
               </w:rPr>
             </w:pPr>
+            <w:r>
+              <w:rPr>
+                <w:rFonts w:ascii="Times New Roman" w:eastAsia="Times New Roman" w:hAnsi="Times New Roman" w:cs="Times New Roman"/>
+                <w:spacing w:val="-1"/>
+              </w:rPr>
+              <w:t>Unknown</w:t>
+            </w:r>
           </w:p>
         </w:tc>
       </w:tr>
@@ -894,10 +1003,10 @@
           <w:szCs w:val="34"/>
         </w:rPr>
         <w:drawing>
-          <wp:inline distT="0" distB="0" distL="0" distR="0">
+          <wp:inline distT="0" distB="0" distL="0" distR="0" wp14:anchorId="3D831A51" wp14:editId="699577A8">
             <wp:extent cx="185738" cy="185738"/>
             <wp:effectExtent l="0" t="0" r="5080" b="5080"/>
-            <wp:docPr id="459473846" name="Picture 2" descr=":pencil2:"/>
+            <wp:docPr id="459473846" name="Picture 3" descr=":pencil2:"/>
             <wp:cNvGraphicFramePr>
               <a:graphicFrameLocks xmlns:a="http://schemas.openxmlformats.org/drawingml/2006/main" noChangeAspect="1"/>
             </wp:cNvGraphicFramePr>
@@ -1075,7 +1184,7 @@
                 <w:rFonts w:ascii="Times New Roman" w:eastAsia="Times New Roman" w:hAnsi="Times New Roman" w:cs="Times New Roman"/>
                 <w:spacing w:val="-1"/>
               </w:rPr>
-              <w:t>e.g., Bugs</w:t>
+              <w:t>User Dashboards Implementation</w:t>
             </w:r>
           </w:p>
         </w:tc>
@@ -1131,6 +1240,13 @@
               </w:rPr>
               <w:t xml:space="preserve"> </w:t>
             </w:r>
+            <w:r>
+              <w:rPr>
+                <w:rFonts w:ascii="Times New Roman" w:eastAsia="Times New Roman" w:hAnsi="Times New Roman" w:cs="Times New Roman"/>
+                <w:spacing w:val="-1"/>
+              </w:rPr>
+              <w:t>Completed the frontend and backend for the dashboard for all users.</w:t>
+            </w:r>
           </w:p>
         </w:tc>
       </w:tr>
@@ -1174,6 +1290,13 @@
                 <w:spacing w:val="-1"/>
               </w:rPr>
             </w:pPr>
+            <w:r>
+              <w:rPr>
+                <w:rFonts w:ascii="Times New Roman" w:eastAsia="Times New Roman" w:hAnsi="Times New Roman" w:cs="Times New Roman"/>
+                <w:spacing w:val="-1"/>
+              </w:rPr>
+              <w:t>None</w:t>
+            </w:r>
           </w:p>
         </w:tc>
       </w:tr>
@@ -1217,6 +1340,13 @@
                 <w:spacing w:val="-1"/>
               </w:rPr>
             </w:pPr>
+            <w:r>
+              <w:rPr>
+                <w:rFonts w:ascii="Times New Roman" w:eastAsia="Times New Roman" w:hAnsi="Times New Roman" w:cs="Times New Roman"/>
+                <w:spacing w:val="-1"/>
+              </w:rPr>
+              <w:t>5</w:t>
+            </w:r>
           </w:p>
         </w:tc>
       </w:tr>
@@ -1270,9 +1400,38 @@
             <w:r>
               <w:rPr>
                 <w:rFonts w:ascii="Times New Roman" w:eastAsia="Times New Roman" w:hAnsi="Times New Roman" w:cs="Times New Roman"/>
-                <w:spacing w:val="-1"/>
-              </w:rPr>
-              <w:t xml:space="preserve"> </w:t>
+              </w:rPr>
+              <w:t>Designed and implemented Navigation Bar on Dashboard and all other necessary screen</w:t>
+            </w:r>
+            <w:r>
+              <w:rPr>
+                <w:rFonts w:ascii="Times New Roman" w:eastAsia="Times New Roman" w:hAnsi="Times New Roman" w:cs="Times New Roman"/>
+              </w:rPr>
+              <w:t>s</w:t>
+            </w:r>
+            <w:r>
+              <w:rPr>
+                <w:rFonts w:ascii="Times New Roman" w:eastAsia="Times New Roman" w:hAnsi="Times New Roman" w:cs="Times New Roman"/>
+              </w:rPr>
+              <w:t xml:space="preserve"> for the admin, </w:t>
+            </w:r>
+            <w:r>
+              <w:rPr>
+                <w:rFonts w:ascii="Times New Roman" w:eastAsia="Times New Roman" w:hAnsi="Times New Roman" w:cs="Times New Roman"/>
+              </w:rPr>
+              <w:t>student,</w:t>
+            </w:r>
+            <w:r>
+              <w:rPr>
+                <w:rFonts w:ascii="Times New Roman" w:eastAsia="Times New Roman" w:hAnsi="Times New Roman" w:cs="Times New Roman"/>
+              </w:rPr>
+              <w:t xml:space="preserve"> and the teacher</w:t>
+            </w:r>
+            <w:r>
+              <w:rPr>
+                <w:rFonts w:ascii="Times New Roman" w:eastAsia="Times New Roman" w:hAnsi="Times New Roman" w:cs="Times New Roman"/>
+              </w:rPr>
+              <w:t xml:space="preserve"> respectively. (Including but not limited to your courses, edit profile, enroll courses, pending verification, pending enrollment and profiles)</w:t>
             </w:r>
           </w:p>
         </w:tc>
@@ -1390,6 +1549,28 @@
               </w:rPr>
               <w:t xml:space="preserve"> </w:t>
             </w:r>
+            <w:r>
+              <w:rPr>
+                <w:rFonts w:ascii="Times New Roman" w:eastAsia="Times New Roman" w:hAnsi="Times New Roman" w:cs="Times New Roman"/>
+                <w:spacing w:val="-1"/>
+              </w:rPr>
+              <w:t>20</w:t>
+            </w:r>
+            <w:r>
+              <w:rPr>
+                <w:rFonts w:ascii="Times New Roman" w:eastAsia="Times New Roman" w:hAnsi="Times New Roman" w:cs="Times New Roman"/>
+                <w:spacing w:val="-1"/>
+                <w:vertAlign w:val="superscript"/>
+              </w:rPr>
+              <w:t>th</w:t>
+            </w:r>
+            <w:r>
+              <w:rPr>
+                <w:rFonts w:ascii="Times New Roman" w:eastAsia="Times New Roman" w:hAnsi="Times New Roman" w:cs="Times New Roman"/>
+                <w:spacing w:val="-1"/>
+              </w:rPr>
+              <w:t xml:space="preserve"> March</w:t>
+            </w:r>
           </w:p>
         </w:tc>
       </w:tr>
@@ -1430,6 +1611,28 @@
                 <w:spacing w:val="-1"/>
               </w:rPr>
             </w:pPr>
+            <w:r>
+              <w:rPr>
+                <w:rFonts w:ascii="Times New Roman" w:eastAsia="Times New Roman" w:hAnsi="Times New Roman" w:cs="Times New Roman"/>
+                <w:spacing w:val="-1"/>
+              </w:rPr>
+              <w:t>24</w:t>
+            </w:r>
+            <w:r>
+              <w:rPr>
+                <w:rFonts w:ascii="Times New Roman" w:eastAsia="Times New Roman" w:hAnsi="Times New Roman" w:cs="Times New Roman"/>
+                <w:spacing w:val="-1"/>
+                <w:vertAlign w:val="superscript"/>
+              </w:rPr>
+              <w:t>th</w:t>
+            </w:r>
+            <w:r>
+              <w:rPr>
+                <w:rFonts w:ascii="Times New Roman" w:eastAsia="Times New Roman" w:hAnsi="Times New Roman" w:cs="Times New Roman"/>
+                <w:spacing w:val="-1"/>
+              </w:rPr>
+              <w:t xml:space="preserve"> March</w:t>
+            </w:r>
           </w:p>
         </w:tc>
       </w:tr>
@@ -1482,7 +1685,7 @@
                 <w:rFonts w:ascii="Times New Roman" w:eastAsia="Times New Roman" w:hAnsi="Times New Roman" w:cs="Times New Roman"/>
                 <w:spacing w:val="-1"/>
               </w:rPr>
-              <w:t xml:space="preserve"> </w:t>
+              <w:t>Dashboard implementation</w:t>
             </w:r>
           </w:p>
         </w:tc>
@@ -1524,6 +1727,13 @@
                 <w:spacing w:val="-1"/>
               </w:rPr>
             </w:pPr>
+            <w:r>
+              <w:rPr>
+                <w:rFonts w:ascii="Times New Roman" w:eastAsia="Times New Roman" w:hAnsi="Times New Roman" w:cs="Times New Roman"/>
+                <w:spacing w:val="-1"/>
+              </w:rPr>
+              <w:t>5</w:t>
+            </w:r>
           </w:p>
         </w:tc>
       </w:tr>
@@ -1564,6 +1774,13 @@
                 <w:spacing w:val="-1"/>
               </w:rPr>
             </w:pPr>
+            <w:r>
+              <w:rPr>
+                <w:rFonts w:ascii="Times New Roman" w:eastAsia="Times New Roman" w:hAnsi="Times New Roman" w:cs="Times New Roman"/>
+                <w:spacing w:val="-1"/>
+              </w:rPr>
+              <w:t>32 hrs/week</w:t>
+            </w:r>
           </w:p>
         </w:tc>
       </w:tr>
@@ -1609,67 +1826,129 @@
                 <w:rFonts w:ascii="Times New Roman" w:eastAsia="Times New Roman" w:hAnsi="Times New Roman" w:cs="Times New Roman"/>
                 <w:spacing w:val="-1"/>
               </w:rPr>
-              <w:t xml:space="preserve"> Member 1</w:t>
-            </w:r>
-          </w:p>
-          <w:p>
-            <w:pPr>
-              <w:rPr>
-                <w:rFonts w:ascii="Times New Roman" w:eastAsia="Times New Roman" w:hAnsi="Times New Roman" w:cs="Times New Roman"/>
-                <w:spacing w:val="-1"/>
-              </w:rPr>
-            </w:pPr>
-            <w:r>
-              <w:rPr>
-                <w:rFonts w:ascii="Times New Roman" w:eastAsia="Times New Roman" w:hAnsi="Times New Roman" w:cs="Times New Roman"/>
-                <w:spacing w:val="-1"/>
-              </w:rPr>
-              <w:t xml:space="preserve"> Member 2</w:t>
-            </w:r>
-          </w:p>
-          <w:p>
-            <w:pPr>
-              <w:rPr>
-                <w:rFonts w:ascii="Times New Roman" w:eastAsia="Times New Roman" w:hAnsi="Times New Roman" w:cs="Times New Roman"/>
-                <w:spacing w:val="-1"/>
-              </w:rPr>
-            </w:pPr>
-            <w:r>
-              <w:rPr>
-                <w:rFonts w:ascii="Times New Roman" w:eastAsia="Times New Roman" w:hAnsi="Times New Roman" w:cs="Times New Roman"/>
-                <w:spacing w:val="-1"/>
-              </w:rPr>
-              <w:t xml:space="preserve"> Member 3</w:t>
-            </w:r>
-          </w:p>
-          <w:p>
-            <w:pPr>
-              <w:rPr>
-                <w:rFonts w:ascii="Times New Roman" w:eastAsia="Times New Roman" w:hAnsi="Times New Roman" w:cs="Times New Roman"/>
-                <w:spacing w:val="-1"/>
-              </w:rPr>
-            </w:pPr>
-            <w:r>
-              <w:rPr>
-                <w:rFonts w:ascii="Times New Roman" w:eastAsia="Times New Roman" w:hAnsi="Times New Roman" w:cs="Times New Roman"/>
-                <w:spacing w:val="-1"/>
-              </w:rPr>
-              <w:t xml:space="preserve"> Member 4</w:t>
-            </w:r>
-          </w:p>
-          <w:p>
-            <w:pPr>
-              <w:rPr>
-                <w:rFonts w:ascii="Times New Roman" w:eastAsia="Times New Roman" w:hAnsi="Times New Roman" w:cs="Times New Roman"/>
-                <w:spacing w:val="-1"/>
-              </w:rPr>
-            </w:pPr>
-            <w:r>
-              <w:rPr>
-                <w:rFonts w:ascii="Times New Roman" w:eastAsia="Times New Roman" w:hAnsi="Times New Roman" w:cs="Times New Roman"/>
-                <w:spacing w:val="-1"/>
-              </w:rPr>
-              <w:t xml:space="preserve"> Member 5</w:t>
+              <w:t xml:space="preserve"> </w:t>
+            </w:r>
+            <w:r>
+              <w:rPr>
+                <w:rFonts w:ascii="Times New Roman" w:eastAsia="Times New Roman" w:hAnsi="Times New Roman" w:cs="Times New Roman"/>
+                <w:spacing w:val="-1"/>
+              </w:rPr>
+              <w:t>Anand - 8</w:t>
+            </w:r>
+          </w:p>
+          <w:p>
+            <w:pPr>
+              <w:rPr>
+                <w:rFonts w:ascii="Times New Roman" w:eastAsia="Times New Roman" w:hAnsi="Times New Roman" w:cs="Times New Roman"/>
+                <w:spacing w:val="-1"/>
+              </w:rPr>
+            </w:pPr>
+            <w:r>
+              <w:rPr>
+                <w:rFonts w:ascii="Times New Roman" w:eastAsia="Times New Roman" w:hAnsi="Times New Roman" w:cs="Times New Roman"/>
+                <w:spacing w:val="-1"/>
+              </w:rPr>
+              <w:t xml:space="preserve"> </w:t>
+            </w:r>
+            <w:r>
+              <w:rPr>
+                <w:rFonts w:ascii="Times New Roman" w:eastAsia="Times New Roman" w:hAnsi="Times New Roman" w:cs="Times New Roman"/>
+                <w:spacing w:val="-1"/>
+              </w:rPr>
+              <w:t>Apoorva - 8</w:t>
+            </w:r>
+          </w:p>
+          <w:p>
+            <w:pPr>
+              <w:rPr>
+                <w:rFonts w:ascii="Times New Roman" w:eastAsia="Times New Roman" w:hAnsi="Times New Roman" w:cs="Times New Roman"/>
+                <w:spacing w:val="-1"/>
+              </w:rPr>
+            </w:pPr>
+            <w:r>
+              <w:rPr>
+                <w:rFonts w:ascii="Times New Roman" w:eastAsia="Times New Roman" w:hAnsi="Times New Roman" w:cs="Times New Roman"/>
+                <w:spacing w:val="-1"/>
+              </w:rPr>
+              <w:t xml:space="preserve"> </w:t>
+            </w:r>
+            <w:proofErr w:type="spellStart"/>
+            <w:r>
+              <w:rPr>
+                <w:rFonts w:ascii="Times New Roman" w:eastAsia="Times New Roman" w:hAnsi="Times New Roman" w:cs="Times New Roman"/>
+                <w:spacing w:val="-1"/>
+              </w:rPr>
+              <w:t>Arhaan</w:t>
+            </w:r>
+            <w:proofErr w:type="spellEnd"/>
+            <w:r>
+              <w:rPr>
+                <w:rFonts w:ascii="Times New Roman" w:eastAsia="Times New Roman" w:hAnsi="Times New Roman" w:cs="Times New Roman"/>
+                <w:spacing w:val="-1"/>
+              </w:rPr>
+              <w:t xml:space="preserve"> - 8</w:t>
+            </w:r>
+          </w:p>
+          <w:p>
+            <w:pPr>
+              <w:rPr>
+                <w:rFonts w:ascii="Times New Roman" w:eastAsia="Times New Roman" w:hAnsi="Times New Roman" w:cs="Times New Roman"/>
+                <w:spacing w:val="-1"/>
+              </w:rPr>
+            </w:pPr>
+            <w:r>
+              <w:rPr>
+                <w:rFonts w:ascii="Times New Roman" w:eastAsia="Times New Roman" w:hAnsi="Times New Roman" w:cs="Times New Roman"/>
+                <w:spacing w:val="-1"/>
+              </w:rPr>
+              <w:t xml:space="preserve"> </w:t>
+            </w:r>
+            <w:proofErr w:type="spellStart"/>
+            <w:r>
+              <w:rPr>
+                <w:rFonts w:ascii="Times New Roman" w:eastAsia="Times New Roman" w:hAnsi="Times New Roman" w:cs="Times New Roman"/>
+                <w:spacing w:val="-1"/>
+              </w:rPr>
+              <w:t>Mrunal</w:t>
+            </w:r>
+            <w:proofErr w:type="spellEnd"/>
+            <w:r>
+              <w:rPr>
+                <w:rFonts w:ascii="Times New Roman" w:eastAsia="Times New Roman" w:hAnsi="Times New Roman" w:cs="Times New Roman"/>
+                <w:spacing w:val="-1"/>
+              </w:rPr>
+              <w:t xml:space="preserve"> -8</w:t>
+            </w:r>
+          </w:p>
+          <w:p>
+            <w:pPr>
+              <w:rPr>
+                <w:rFonts w:ascii="Times New Roman" w:eastAsia="Times New Roman" w:hAnsi="Times New Roman" w:cs="Times New Roman"/>
+                <w:spacing w:val="-1"/>
+              </w:rPr>
+            </w:pPr>
+            <w:r>
+              <w:rPr>
+                <w:rFonts w:ascii="Times New Roman" w:eastAsia="Times New Roman" w:hAnsi="Times New Roman" w:cs="Times New Roman"/>
+                <w:spacing w:val="-1"/>
+              </w:rPr>
+              <w:t xml:space="preserve"> </w:t>
+            </w:r>
+            <w:proofErr w:type="spellStart"/>
+            <w:r>
+              <w:rPr>
+                <w:rFonts w:ascii="Times New Roman" w:eastAsia="Times New Roman" w:hAnsi="Times New Roman" w:cs="Times New Roman"/>
+                <w:spacing w:val="-1"/>
+              </w:rPr>
+              <w:t>Danylo</w:t>
+            </w:r>
+            <w:proofErr w:type="spellEnd"/>
+            <w:r>
+              <w:rPr>
+                <w:rFonts w:ascii="Times New Roman" w:eastAsia="Times New Roman" w:hAnsi="Times New Roman" w:cs="Times New Roman"/>
+                <w:spacing w:val="-1"/>
+              </w:rPr>
+              <w:t xml:space="preserve"> - unknown</w:t>
             </w:r>
           </w:p>
           <w:p>
@@ -1729,6 +2008,13 @@
                 <w:spacing w:val="-1"/>
               </w:rPr>
             </w:pPr>
+            <w:r>
+              <w:rPr>
+                <w:rFonts w:ascii="Times New Roman" w:eastAsia="Times New Roman" w:hAnsi="Times New Roman" w:cs="Times New Roman"/>
+                <w:spacing w:val="-1"/>
+              </w:rPr>
+              <w:t>None</w:t>
+            </w:r>
           </w:p>
         </w:tc>
       </w:tr>
@@ -1779,6 +2065,13 @@
                 <w:spacing w:val="-1"/>
               </w:rPr>
             </w:pPr>
+            <w:r>
+              <w:rPr>
+                <w:rFonts w:ascii="Times New Roman" w:eastAsia="Times New Roman" w:hAnsi="Times New Roman" w:cs="Times New Roman"/>
+                <w:spacing w:val="-1"/>
+              </w:rPr>
+              <w:t>None</w:t>
+            </w:r>
           </w:p>
         </w:tc>
       </w:tr>
@@ -1853,10 +2146,10 @@
           <w:szCs w:val="34"/>
         </w:rPr>
         <w:drawing>
-          <wp:inline distT="0" distB="0" distL="0" distR="0">
+          <wp:inline distT="0" distB="0" distL="0" distR="0" wp14:anchorId="261C46E4" wp14:editId="25D87105">
             <wp:extent cx="178594" cy="178594"/>
             <wp:effectExtent l="0" t="0" r="0" b="0"/>
-            <wp:docPr id="306956271" name="Picture 1" descr=":books:"/>
+            <wp:docPr id="306956271" name="Picture 4" descr=":books:"/>
             <wp:cNvGraphicFramePr>
               <a:graphicFrameLocks xmlns:a="http://schemas.openxmlformats.org/drawingml/2006/main" noChangeAspect="1"/>
             </wp:cNvGraphicFramePr>
@@ -1935,6 +2228,13 @@
           <w:spacing w:val="-1"/>
         </w:rPr>
       </w:pPr>
+      <w:r>
+        <w:rPr>
+          <w:rFonts w:ascii="Times New Roman" w:eastAsia="Times New Roman" w:hAnsi="Times New Roman" w:cs="Times New Roman"/>
+          <w:spacing w:val="-1"/>
+        </w:rPr>
+        <w:t>Figma to design screens</w:t>
+      </w:r>
     </w:p>
     <w:p>
       <w:pPr>
@@ -1947,6 +2247,13 @@
           <w:spacing w:val="-1"/>
         </w:rPr>
       </w:pPr>
+      <w:r>
+        <w:rPr>
+          <w:rFonts w:ascii="Times New Roman" w:eastAsia="Times New Roman" w:hAnsi="Times New Roman" w:cs="Times New Roman"/>
+          <w:spacing w:val="-1"/>
+        </w:rPr>
+        <w:t>Overleaf for documentation</w:t>
+      </w:r>
     </w:p>
     <w:p>
       <w:pPr>

</xml_diff>

<commit_message>
Added scrum week 8 (#117)
</commit_message>
<xml_diff>
--- a/Scrum_Meetings/scrum-week8.docx
+++ b/Scrum_Meetings/scrum-week8.docx
@@ -20,7 +20,16 @@
         <w:t> </w:t>
       </w:r>
       <w:r>
-        <w:t>SCRUM MEETING WEEK ()</w:t>
+        <w:t>SCRUM MEETING</w:t>
+      </w:r>
+      <w:r>
+        <w:t>:</w:t>
+      </w:r>
+      <w:r>
+        <w:t xml:space="preserve"> WEEK </w:t>
+      </w:r>
+      <w:r>
+        <w:t>8</w:t>
       </w:r>
     </w:p>
     <w:p>
@@ -92,10 +101,10 @@
           <w:szCs w:val="34"/>
         </w:rPr>
         <w:drawing>
-          <wp:inline distT="0" distB="0" distL="0" distR="0" wp14:anchorId="79682000" wp14:editId="2AA0A4C6">
+          <wp:inline distT="0" distB="0" distL="0" distR="0" wp14:anchorId="465263D7" wp14:editId="61CCFDDA">
             <wp:extent cx="157163" cy="157163"/>
             <wp:effectExtent l="0" t="0" r="0" b="0"/>
-            <wp:docPr id="1499542647" name="Picture 4" descr=":white_check_mark:"/>
+            <wp:docPr id="1499542647" name="Picture 1" descr=":white_check_mark:"/>
             <wp:cNvGraphicFramePr>
               <a:graphicFrameLocks xmlns:a="http://schemas.openxmlformats.org/drawingml/2006/main" noChangeAspect="1"/>
             </wp:cNvGraphicFramePr>
@@ -290,6 +299,12 @@
               </w:rPr>
               <w:t>​​</w:t>
             </w:r>
+            <w:r>
+              <w:rPr>
+                <w:rFonts w:ascii="Times New Roman" w:eastAsia="Times New Roman" w:hAnsi="Times New Roman" w:cs="Times New Roman"/>
+              </w:rPr>
+              <w:t xml:space="preserve">Design UI for the user screens </w:t>
+            </w:r>
           </w:p>
           <w:p>
             <w:pPr>
@@ -344,6 +359,25 @@
               </w:rPr>
               <w:t>​​</w:t>
             </w:r>
+            <w:r>
+              <w:rPr>
+                <w:rFonts w:ascii="Times New Roman" w:eastAsia="Times New Roman" w:hAnsi="Times New Roman" w:cs="Times New Roman"/>
+              </w:rPr>
+              <w:t>20</w:t>
+            </w:r>
+            <w:r>
+              <w:rPr>
+                <w:rFonts w:ascii="Times New Roman" w:eastAsia="Times New Roman" w:hAnsi="Times New Roman" w:cs="Times New Roman"/>
+                <w:vertAlign w:val="superscript"/>
+              </w:rPr>
+              <w:t>th</w:t>
+            </w:r>
+            <w:r>
+              <w:rPr>
+                <w:rFonts w:ascii="Times New Roman" w:eastAsia="Times New Roman" w:hAnsi="Times New Roman" w:cs="Times New Roman"/>
+              </w:rPr>
+              <w:t xml:space="preserve"> March</w:t>
+            </w:r>
           </w:p>
         </w:tc>
         <w:tc>
@@ -362,6 +396,12 @@
                 <w:rFonts w:ascii="Times New Roman" w:eastAsia="Times New Roman" w:hAnsi="Times New Roman" w:cs="Times New Roman"/>
               </w:rPr>
               <w:t>​​</w:t>
+            </w:r>
+            <w:r>
+              <w:rPr>
+                <w:rFonts w:ascii="Times New Roman" w:eastAsia="Times New Roman" w:hAnsi="Times New Roman" w:cs="Times New Roman"/>
+              </w:rPr>
+              <w:t>All tasks completed</w:t>
             </w:r>
           </w:p>
         </w:tc>
@@ -436,10 +476,10 @@
           <w:szCs w:val="34"/>
         </w:rPr>
         <w:drawing>
-          <wp:inline distT="0" distB="0" distL="0" distR="0">
+          <wp:inline distT="0" distB="0" distL="0" distR="0" wp14:anchorId="103390BB" wp14:editId="25440511">
             <wp:extent cx="171450" cy="171450"/>
             <wp:effectExtent l="0" t="0" r="6350" b="6350"/>
-            <wp:docPr id="922092399" name="Picture 3" descr=":busts_in_silhouette:"/>
+            <wp:docPr id="922092399" name="Picture 2" descr=":busts_in_silhouette:"/>
             <wp:cNvGraphicFramePr>
               <a:graphicFrameLocks xmlns:a="http://schemas.openxmlformats.org/drawingml/2006/main" noChangeAspect="1"/>
             </wp:cNvGraphicFramePr>
@@ -619,14 +659,14 @@
                 <w:rFonts w:ascii="Times New Roman" w:eastAsia="Times New Roman" w:hAnsi="Times New Roman" w:cs="Times New Roman"/>
                 <w:spacing w:val="-1"/>
               </w:rPr>
-              <w:t>​​</w:t>
-            </w:r>
-            <w:r>
-              <w:rPr>
-                <w:rFonts w:ascii="Times New Roman" w:eastAsia="Times New Roman" w:hAnsi="Times New Roman" w:cs="Times New Roman"/>
-                <w:spacing w:val="-1"/>
-              </w:rPr>
-              <w:t xml:space="preserve"> </w:t>
+              <w:t xml:space="preserve">​​ </w:t>
+            </w:r>
+            <w:r>
+              <w:rPr>
+                <w:rFonts w:ascii="Times New Roman" w:eastAsia="Times New Roman" w:hAnsi="Times New Roman" w:cs="Times New Roman"/>
+                <w:spacing w:val="-1"/>
+              </w:rPr>
+              <w:t xml:space="preserve">Anand </w:t>
             </w:r>
           </w:p>
         </w:tc>
@@ -654,7 +694,7 @@
                 <w:rFonts w:ascii="Times New Roman" w:eastAsia="Times New Roman" w:hAnsi="Times New Roman" w:cs="Times New Roman"/>
                 <w:spacing w:val="-1"/>
               </w:rPr>
-              <w:t xml:space="preserve"> </w:t>
+              <w:t>Backend dev.</w:t>
             </w:r>
           </w:p>
         </w:tc>
@@ -674,6 +714,13 @@
                 <w:spacing w:val="-1"/>
               </w:rPr>
             </w:pPr>
+            <w:r>
+              <w:rPr>
+                <w:rFonts w:ascii="Times New Roman" w:eastAsia="Times New Roman" w:hAnsi="Times New Roman" w:cs="Times New Roman"/>
+                <w:spacing w:val="-1"/>
+              </w:rPr>
+              <w:t>Apoorva</w:t>
+            </w:r>
           </w:p>
         </w:tc>
         <w:tc>
@@ -687,6 +734,13 @@
                 <w:spacing w:val="-1"/>
               </w:rPr>
             </w:pPr>
+            <w:r>
+              <w:rPr>
+                <w:rFonts w:ascii="Times New Roman" w:eastAsia="Times New Roman" w:hAnsi="Times New Roman" w:cs="Times New Roman"/>
+                <w:spacing w:val="-1"/>
+              </w:rPr>
+              <w:t>Frontend tester</w:t>
+            </w:r>
           </w:p>
         </w:tc>
       </w:tr>
@@ -705,6 +759,15 @@
                 <w:spacing w:val="-1"/>
               </w:rPr>
             </w:pPr>
+            <w:proofErr w:type="spellStart"/>
+            <w:r>
+              <w:rPr>
+                <w:rFonts w:ascii="Times New Roman" w:eastAsia="Times New Roman" w:hAnsi="Times New Roman" w:cs="Times New Roman"/>
+                <w:spacing w:val="-1"/>
+              </w:rPr>
+              <w:t>Arhaan</w:t>
+            </w:r>
+            <w:proofErr w:type="spellEnd"/>
           </w:p>
         </w:tc>
         <w:tc>
@@ -718,6 +781,13 @@
                 <w:spacing w:val="-1"/>
               </w:rPr>
             </w:pPr>
+            <w:r>
+              <w:rPr>
+                <w:rFonts w:ascii="Times New Roman" w:eastAsia="Times New Roman" w:hAnsi="Times New Roman" w:cs="Times New Roman"/>
+                <w:spacing w:val="-1"/>
+              </w:rPr>
+              <w:t>Frontend dev.</w:t>
+            </w:r>
           </w:p>
         </w:tc>
       </w:tr>
@@ -736,6 +806,22 @@
                 <w:spacing w:val="-1"/>
               </w:rPr>
             </w:pPr>
+            <w:proofErr w:type="spellStart"/>
+            <w:r>
+              <w:rPr>
+                <w:rFonts w:ascii="Times New Roman" w:eastAsia="Times New Roman" w:hAnsi="Times New Roman" w:cs="Times New Roman"/>
+                <w:spacing w:val="-1"/>
+              </w:rPr>
+              <w:t>Mrunal</w:t>
+            </w:r>
+            <w:proofErr w:type="spellEnd"/>
+            <w:r>
+              <w:rPr>
+                <w:rFonts w:ascii="Times New Roman" w:eastAsia="Times New Roman" w:hAnsi="Times New Roman" w:cs="Times New Roman"/>
+                <w:spacing w:val="-1"/>
+              </w:rPr>
+              <w:t xml:space="preserve"> (Moon)</w:t>
+            </w:r>
           </w:p>
         </w:tc>
         <w:tc>
@@ -749,6 +835,13 @@
                 <w:spacing w:val="-1"/>
               </w:rPr>
             </w:pPr>
+            <w:r>
+              <w:rPr>
+                <w:rFonts w:ascii="Times New Roman" w:eastAsia="Times New Roman" w:hAnsi="Times New Roman" w:cs="Times New Roman"/>
+                <w:spacing w:val="-1"/>
+              </w:rPr>
+              <w:t>Frontend dev.</w:t>
+            </w:r>
           </w:p>
         </w:tc>
       </w:tr>
@@ -767,6 +860,15 @@
                 <w:spacing w:val="-1"/>
               </w:rPr>
             </w:pPr>
+            <w:proofErr w:type="spellStart"/>
+            <w:r>
+              <w:rPr>
+                <w:rFonts w:ascii="Times New Roman" w:eastAsia="Times New Roman" w:hAnsi="Times New Roman" w:cs="Times New Roman"/>
+                <w:spacing w:val="-1"/>
+              </w:rPr>
+              <w:t>Danylo</w:t>
+            </w:r>
+            <w:proofErr w:type="spellEnd"/>
           </w:p>
         </w:tc>
         <w:tc>
@@ -780,6 +882,13 @@
                 <w:spacing w:val="-1"/>
               </w:rPr>
             </w:pPr>
+            <w:r>
+              <w:rPr>
+                <w:rFonts w:ascii="Times New Roman" w:eastAsia="Times New Roman" w:hAnsi="Times New Roman" w:cs="Times New Roman"/>
+                <w:spacing w:val="-1"/>
+              </w:rPr>
+              <w:t>Unknown</w:t>
+            </w:r>
           </w:p>
         </w:tc>
       </w:tr>
@@ -894,10 +1003,10 @@
           <w:szCs w:val="34"/>
         </w:rPr>
         <w:drawing>
-          <wp:inline distT="0" distB="0" distL="0" distR="0">
+          <wp:inline distT="0" distB="0" distL="0" distR="0" wp14:anchorId="3D831A51" wp14:editId="699577A8">
             <wp:extent cx="185738" cy="185738"/>
             <wp:effectExtent l="0" t="0" r="5080" b="5080"/>
-            <wp:docPr id="459473846" name="Picture 2" descr=":pencil2:"/>
+            <wp:docPr id="459473846" name="Picture 3" descr=":pencil2:"/>
             <wp:cNvGraphicFramePr>
               <a:graphicFrameLocks xmlns:a="http://schemas.openxmlformats.org/drawingml/2006/main" noChangeAspect="1"/>
             </wp:cNvGraphicFramePr>
@@ -1075,7 +1184,7 @@
                 <w:rFonts w:ascii="Times New Roman" w:eastAsia="Times New Roman" w:hAnsi="Times New Roman" w:cs="Times New Roman"/>
                 <w:spacing w:val="-1"/>
               </w:rPr>
-              <w:t>e.g., Bugs</w:t>
+              <w:t>User Dashboards Implementation</w:t>
             </w:r>
           </w:p>
         </w:tc>
@@ -1131,6 +1240,13 @@
               </w:rPr>
               <w:t xml:space="preserve"> </w:t>
             </w:r>
+            <w:r>
+              <w:rPr>
+                <w:rFonts w:ascii="Times New Roman" w:eastAsia="Times New Roman" w:hAnsi="Times New Roman" w:cs="Times New Roman"/>
+                <w:spacing w:val="-1"/>
+              </w:rPr>
+              <w:t>Completed the frontend and backend for the dashboard for all users.</w:t>
+            </w:r>
           </w:p>
         </w:tc>
       </w:tr>
@@ -1174,6 +1290,13 @@
                 <w:spacing w:val="-1"/>
               </w:rPr>
             </w:pPr>
+            <w:r>
+              <w:rPr>
+                <w:rFonts w:ascii="Times New Roman" w:eastAsia="Times New Roman" w:hAnsi="Times New Roman" w:cs="Times New Roman"/>
+                <w:spacing w:val="-1"/>
+              </w:rPr>
+              <w:t>None</w:t>
+            </w:r>
           </w:p>
         </w:tc>
       </w:tr>
@@ -1217,6 +1340,13 @@
                 <w:spacing w:val="-1"/>
               </w:rPr>
             </w:pPr>
+            <w:r>
+              <w:rPr>
+                <w:rFonts w:ascii="Times New Roman" w:eastAsia="Times New Roman" w:hAnsi="Times New Roman" w:cs="Times New Roman"/>
+                <w:spacing w:val="-1"/>
+              </w:rPr>
+              <w:t>5</w:t>
+            </w:r>
           </w:p>
         </w:tc>
       </w:tr>
@@ -1270,9 +1400,38 @@
             <w:r>
               <w:rPr>
                 <w:rFonts w:ascii="Times New Roman" w:eastAsia="Times New Roman" w:hAnsi="Times New Roman" w:cs="Times New Roman"/>
-                <w:spacing w:val="-1"/>
-              </w:rPr>
-              <w:t xml:space="preserve"> </w:t>
+              </w:rPr>
+              <w:t>Designed and implemented Navigation Bar on Dashboard and all other necessary screen</w:t>
+            </w:r>
+            <w:r>
+              <w:rPr>
+                <w:rFonts w:ascii="Times New Roman" w:eastAsia="Times New Roman" w:hAnsi="Times New Roman" w:cs="Times New Roman"/>
+              </w:rPr>
+              <w:t>s</w:t>
+            </w:r>
+            <w:r>
+              <w:rPr>
+                <w:rFonts w:ascii="Times New Roman" w:eastAsia="Times New Roman" w:hAnsi="Times New Roman" w:cs="Times New Roman"/>
+              </w:rPr>
+              <w:t xml:space="preserve"> for the admin, </w:t>
+            </w:r>
+            <w:r>
+              <w:rPr>
+                <w:rFonts w:ascii="Times New Roman" w:eastAsia="Times New Roman" w:hAnsi="Times New Roman" w:cs="Times New Roman"/>
+              </w:rPr>
+              <w:t>student,</w:t>
+            </w:r>
+            <w:r>
+              <w:rPr>
+                <w:rFonts w:ascii="Times New Roman" w:eastAsia="Times New Roman" w:hAnsi="Times New Roman" w:cs="Times New Roman"/>
+              </w:rPr>
+              <w:t xml:space="preserve"> and the teacher</w:t>
+            </w:r>
+            <w:r>
+              <w:rPr>
+                <w:rFonts w:ascii="Times New Roman" w:eastAsia="Times New Roman" w:hAnsi="Times New Roman" w:cs="Times New Roman"/>
+              </w:rPr>
+              <w:t xml:space="preserve"> respectively. (Including but not limited to your courses, edit profile, enroll courses, pending verification, pending enrollment and profiles)</w:t>
             </w:r>
           </w:p>
         </w:tc>
@@ -1390,6 +1549,28 @@
               </w:rPr>
               <w:t xml:space="preserve"> </w:t>
             </w:r>
+            <w:r>
+              <w:rPr>
+                <w:rFonts w:ascii="Times New Roman" w:eastAsia="Times New Roman" w:hAnsi="Times New Roman" w:cs="Times New Roman"/>
+                <w:spacing w:val="-1"/>
+              </w:rPr>
+              <w:t>20</w:t>
+            </w:r>
+            <w:r>
+              <w:rPr>
+                <w:rFonts w:ascii="Times New Roman" w:eastAsia="Times New Roman" w:hAnsi="Times New Roman" w:cs="Times New Roman"/>
+                <w:spacing w:val="-1"/>
+                <w:vertAlign w:val="superscript"/>
+              </w:rPr>
+              <w:t>th</w:t>
+            </w:r>
+            <w:r>
+              <w:rPr>
+                <w:rFonts w:ascii="Times New Roman" w:eastAsia="Times New Roman" w:hAnsi="Times New Roman" w:cs="Times New Roman"/>
+                <w:spacing w:val="-1"/>
+              </w:rPr>
+              <w:t xml:space="preserve"> March</w:t>
+            </w:r>
           </w:p>
         </w:tc>
       </w:tr>
@@ -1430,6 +1611,28 @@
                 <w:spacing w:val="-1"/>
               </w:rPr>
             </w:pPr>
+            <w:r>
+              <w:rPr>
+                <w:rFonts w:ascii="Times New Roman" w:eastAsia="Times New Roman" w:hAnsi="Times New Roman" w:cs="Times New Roman"/>
+                <w:spacing w:val="-1"/>
+              </w:rPr>
+              <w:t>24</w:t>
+            </w:r>
+            <w:r>
+              <w:rPr>
+                <w:rFonts w:ascii="Times New Roman" w:eastAsia="Times New Roman" w:hAnsi="Times New Roman" w:cs="Times New Roman"/>
+                <w:spacing w:val="-1"/>
+                <w:vertAlign w:val="superscript"/>
+              </w:rPr>
+              <w:t>th</w:t>
+            </w:r>
+            <w:r>
+              <w:rPr>
+                <w:rFonts w:ascii="Times New Roman" w:eastAsia="Times New Roman" w:hAnsi="Times New Roman" w:cs="Times New Roman"/>
+                <w:spacing w:val="-1"/>
+              </w:rPr>
+              <w:t xml:space="preserve"> March</w:t>
+            </w:r>
           </w:p>
         </w:tc>
       </w:tr>
@@ -1482,7 +1685,7 @@
                 <w:rFonts w:ascii="Times New Roman" w:eastAsia="Times New Roman" w:hAnsi="Times New Roman" w:cs="Times New Roman"/>
                 <w:spacing w:val="-1"/>
               </w:rPr>
-              <w:t xml:space="preserve"> </w:t>
+              <w:t>Dashboard implementation</w:t>
             </w:r>
           </w:p>
         </w:tc>
@@ -1524,6 +1727,13 @@
                 <w:spacing w:val="-1"/>
               </w:rPr>
             </w:pPr>
+            <w:r>
+              <w:rPr>
+                <w:rFonts w:ascii="Times New Roman" w:eastAsia="Times New Roman" w:hAnsi="Times New Roman" w:cs="Times New Roman"/>
+                <w:spacing w:val="-1"/>
+              </w:rPr>
+              <w:t>5</w:t>
+            </w:r>
           </w:p>
         </w:tc>
       </w:tr>
@@ -1564,6 +1774,13 @@
                 <w:spacing w:val="-1"/>
               </w:rPr>
             </w:pPr>
+            <w:r>
+              <w:rPr>
+                <w:rFonts w:ascii="Times New Roman" w:eastAsia="Times New Roman" w:hAnsi="Times New Roman" w:cs="Times New Roman"/>
+                <w:spacing w:val="-1"/>
+              </w:rPr>
+              <w:t>32 hrs/week</w:t>
+            </w:r>
           </w:p>
         </w:tc>
       </w:tr>
@@ -1609,67 +1826,129 @@
                 <w:rFonts w:ascii="Times New Roman" w:eastAsia="Times New Roman" w:hAnsi="Times New Roman" w:cs="Times New Roman"/>
                 <w:spacing w:val="-1"/>
               </w:rPr>
-              <w:t xml:space="preserve"> Member 1</w:t>
-            </w:r>
-          </w:p>
-          <w:p>
-            <w:pPr>
-              <w:rPr>
-                <w:rFonts w:ascii="Times New Roman" w:eastAsia="Times New Roman" w:hAnsi="Times New Roman" w:cs="Times New Roman"/>
-                <w:spacing w:val="-1"/>
-              </w:rPr>
-            </w:pPr>
-            <w:r>
-              <w:rPr>
-                <w:rFonts w:ascii="Times New Roman" w:eastAsia="Times New Roman" w:hAnsi="Times New Roman" w:cs="Times New Roman"/>
-                <w:spacing w:val="-1"/>
-              </w:rPr>
-              <w:t xml:space="preserve"> Member 2</w:t>
-            </w:r>
-          </w:p>
-          <w:p>
-            <w:pPr>
-              <w:rPr>
-                <w:rFonts w:ascii="Times New Roman" w:eastAsia="Times New Roman" w:hAnsi="Times New Roman" w:cs="Times New Roman"/>
-                <w:spacing w:val="-1"/>
-              </w:rPr>
-            </w:pPr>
-            <w:r>
-              <w:rPr>
-                <w:rFonts w:ascii="Times New Roman" w:eastAsia="Times New Roman" w:hAnsi="Times New Roman" w:cs="Times New Roman"/>
-                <w:spacing w:val="-1"/>
-              </w:rPr>
-              <w:t xml:space="preserve"> Member 3</w:t>
-            </w:r>
-          </w:p>
-          <w:p>
-            <w:pPr>
-              <w:rPr>
-                <w:rFonts w:ascii="Times New Roman" w:eastAsia="Times New Roman" w:hAnsi="Times New Roman" w:cs="Times New Roman"/>
-                <w:spacing w:val="-1"/>
-              </w:rPr>
-            </w:pPr>
-            <w:r>
-              <w:rPr>
-                <w:rFonts w:ascii="Times New Roman" w:eastAsia="Times New Roman" w:hAnsi="Times New Roman" w:cs="Times New Roman"/>
-                <w:spacing w:val="-1"/>
-              </w:rPr>
-              <w:t xml:space="preserve"> Member 4</w:t>
-            </w:r>
-          </w:p>
-          <w:p>
-            <w:pPr>
-              <w:rPr>
-                <w:rFonts w:ascii="Times New Roman" w:eastAsia="Times New Roman" w:hAnsi="Times New Roman" w:cs="Times New Roman"/>
-                <w:spacing w:val="-1"/>
-              </w:rPr>
-            </w:pPr>
-            <w:r>
-              <w:rPr>
-                <w:rFonts w:ascii="Times New Roman" w:eastAsia="Times New Roman" w:hAnsi="Times New Roman" w:cs="Times New Roman"/>
-                <w:spacing w:val="-1"/>
-              </w:rPr>
-              <w:t xml:space="preserve"> Member 5</w:t>
+              <w:t xml:space="preserve"> </w:t>
+            </w:r>
+            <w:r>
+              <w:rPr>
+                <w:rFonts w:ascii="Times New Roman" w:eastAsia="Times New Roman" w:hAnsi="Times New Roman" w:cs="Times New Roman"/>
+                <w:spacing w:val="-1"/>
+              </w:rPr>
+              <w:t>Anand - 8</w:t>
+            </w:r>
+          </w:p>
+          <w:p>
+            <w:pPr>
+              <w:rPr>
+                <w:rFonts w:ascii="Times New Roman" w:eastAsia="Times New Roman" w:hAnsi="Times New Roman" w:cs="Times New Roman"/>
+                <w:spacing w:val="-1"/>
+              </w:rPr>
+            </w:pPr>
+            <w:r>
+              <w:rPr>
+                <w:rFonts w:ascii="Times New Roman" w:eastAsia="Times New Roman" w:hAnsi="Times New Roman" w:cs="Times New Roman"/>
+                <w:spacing w:val="-1"/>
+              </w:rPr>
+              <w:t xml:space="preserve"> </w:t>
+            </w:r>
+            <w:r>
+              <w:rPr>
+                <w:rFonts w:ascii="Times New Roman" w:eastAsia="Times New Roman" w:hAnsi="Times New Roman" w:cs="Times New Roman"/>
+                <w:spacing w:val="-1"/>
+              </w:rPr>
+              <w:t>Apoorva - 8</w:t>
+            </w:r>
+          </w:p>
+          <w:p>
+            <w:pPr>
+              <w:rPr>
+                <w:rFonts w:ascii="Times New Roman" w:eastAsia="Times New Roman" w:hAnsi="Times New Roman" w:cs="Times New Roman"/>
+                <w:spacing w:val="-1"/>
+              </w:rPr>
+            </w:pPr>
+            <w:r>
+              <w:rPr>
+                <w:rFonts w:ascii="Times New Roman" w:eastAsia="Times New Roman" w:hAnsi="Times New Roman" w:cs="Times New Roman"/>
+                <w:spacing w:val="-1"/>
+              </w:rPr>
+              <w:t xml:space="preserve"> </w:t>
+            </w:r>
+            <w:proofErr w:type="spellStart"/>
+            <w:r>
+              <w:rPr>
+                <w:rFonts w:ascii="Times New Roman" w:eastAsia="Times New Roman" w:hAnsi="Times New Roman" w:cs="Times New Roman"/>
+                <w:spacing w:val="-1"/>
+              </w:rPr>
+              <w:t>Arhaan</w:t>
+            </w:r>
+            <w:proofErr w:type="spellEnd"/>
+            <w:r>
+              <w:rPr>
+                <w:rFonts w:ascii="Times New Roman" w:eastAsia="Times New Roman" w:hAnsi="Times New Roman" w:cs="Times New Roman"/>
+                <w:spacing w:val="-1"/>
+              </w:rPr>
+              <w:t xml:space="preserve"> - 8</w:t>
+            </w:r>
+          </w:p>
+          <w:p>
+            <w:pPr>
+              <w:rPr>
+                <w:rFonts w:ascii="Times New Roman" w:eastAsia="Times New Roman" w:hAnsi="Times New Roman" w:cs="Times New Roman"/>
+                <w:spacing w:val="-1"/>
+              </w:rPr>
+            </w:pPr>
+            <w:r>
+              <w:rPr>
+                <w:rFonts w:ascii="Times New Roman" w:eastAsia="Times New Roman" w:hAnsi="Times New Roman" w:cs="Times New Roman"/>
+                <w:spacing w:val="-1"/>
+              </w:rPr>
+              <w:t xml:space="preserve"> </w:t>
+            </w:r>
+            <w:proofErr w:type="spellStart"/>
+            <w:r>
+              <w:rPr>
+                <w:rFonts w:ascii="Times New Roman" w:eastAsia="Times New Roman" w:hAnsi="Times New Roman" w:cs="Times New Roman"/>
+                <w:spacing w:val="-1"/>
+              </w:rPr>
+              <w:t>Mrunal</w:t>
+            </w:r>
+            <w:proofErr w:type="spellEnd"/>
+            <w:r>
+              <w:rPr>
+                <w:rFonts w:ascii="Times New Roman" w:eastAsia="Times New Roman" w:hAnsi="Times New Roman" w:cs="Times New Roman"/>
+                <w:spacing w:val="-1"/>
+              </w:rPr>
+              <w:t xml:space="preserve"> -8</w:t>
+            </w:r>
+          </w:p>
+          <w:p>
+            <w:pPr>
+              <w:rPr>
+                <w:rFonts w:ascii="Times New Roman" w:eastAsia="Times New Roman" w:hAnsi="Times New Roman" w:cs="Times New Roman"/>
+                <w:spacing w:val="-1"/>
+              </w:rPr>
+            </w:pPr>
+            <w:r>
+              <w:rPr>
+                <w:rFonts w:ascii="Times New Roman" w:eastAsia="Times New Roman" w:hAnsi="Times New Roman" w:cs="Times New Roman"/>
+                <w:spacing w:val="-1"/>
+              </w:rPr>
+              <w:t xml:space="preserve"> </w:t>
+            </w:r>
+            <w:proofErr w:type="spellStart"/>
+            <w:r>
+              <w:rPr>
+                <w:rFonts w:ascii="Times New Roman" w:eastAsia="Times New Roman" w:hAnsi="Times New Roman" w:cs="Times New Roman"/>
+                <w:spacing w:val="-1"/>
+              </w:rPr>
+              <w:t>Danylo</w:t>
+            </w:r>
+            <w:proofErr w:type="spellEnd"/>
+            <w:r>
+              <w:rPr>
+                <w:rFonts w:ascii="Times New Roman" w:eastAsia="Times New Roman" w:hAnsi="Times New Roman" w:cs="Times New Roman"/>
+                <w:spacing w:val="-1"/>
+              </w:rPr>
+              <w:t xml:space="preserve"> - unknown</w:t>
             </w:r>
           </w:p>
           <w:p>
@@ -1729,6 +2008,13 @@
                 <w:spacing w:val="-1"/>
               </w:rPr>
             </w:pPr>
+            <w:r>
+              <w:rPr>
+                <w:rFonts w:ascii="Times New Roman" w:eastAsia="Times New Roman" w:hAnsi="Times New Roman" w:cs="Times New Roman"/>
+                <w:spacing w:val="-1"/>
+              </w:rPr>
+              <w:t>None</w:t>
+            </w:r>
           </w:p>
         </w:tc>
       </w:tr>
@@ -1779,6 +2065,13 @@
                 <w:spacing w:val="-1"/>
               </w:rPr>
             </w:pPr>
+            <w:r>
+              <w:rPr>
+                <w:rFonts w:ascii="Times New Roman" w:eastAsia="Times New Roman" w:hAnsi="Times New Roman" w:cs="Times New Roman"/>
+                <w:spacing w:val="-1"/>
+              </w:rPr>
+              <w:t>None</w:t>
+            </w:r>
           </w:p>
         </w:tc>
       </w:tr>
@@ -1853,10 +2146,10 @@
           <w:szCs w:val="34"/>
         </w:rPr>
         <w:drawing>
-          <wp:inline distT="0" distB="0" distL="0" distR="0">
+          <wp:inline distT="0" distB="0" distL="0" distR="0" wp14:anchorId="261C46E4" wp14:editId="25D87105">
             <wp:extent cx="178594" cy="178594"/>
             <wp:effectExtent l="0" t="0" r="0" b="0"/>
-            <wp:docPr id="306956271" name="Picture 1" descr=":books:"/>
+            <wp:docPr id="306956271" name="Picture 4" descr=":books:"/>
             <wp:cNvGraphicFramePr>
               <a:graphicFrameLocks xmlns:a="http://schemas.openxmlformats.org/drawingml/2006/main" noChangeAspect="1"/>
             </wp:cNvGraphicFramePr>
@@ -1935,6 +2228,13 @@
           <w:spacing w:val="-1"/>
         </w:rPr>
       </w:pPr>
+      <w:r>
+        <w:rPr>
+          <w:rFonts w:ascii="Times New Roman" w:eastAsia="Times New Roman" w:hAnsi="Times New Roman" w:cs="Times New Roman"/>
+          <w:spacing w:val="-1"/>
+        </w:rPr>
+        <w:t>Figma to design screens</w:t>
+      </w:r>
     </w:p>
     <w:p>
       <w:pPr>
@@ -1947,6 +2247,13 @@
           <w:spacing w:val="-1"/>
         </w:rPr>
       </w:pPr>
+      <w:r>
+        <w:rPr>
+          <w:rFonts w:ascii="Times New Roman" w:eastAsia="Times New Roman" w:hAnsi="Times New Roman" w:cs="Times New Roman"/>
+          <w:spacing w:val="-1"/>
+        </w:rPr>
+        <w:t>Overleaf for documentation</w:t>
+      </w:r>
     </w:p>
     <w:p>
       <w:pPr>

</xml_diff>